<commit_message>
PickList API, bug fixes, resturcture
</commit_message>
<xml_diff>
--- a/API_engine/template/summary_template.docx
+++ b/API_engine/template/summary_template.docx
@@ -710,7 +710,7 @@
                 <w:szCs w:val="18"/>
                 <w:lang w:val="en-IN"/>
               </w:rPr>
-              <w:instrText xml:space="preserve"> MERGEFIELD  TotalQty  \* MERGEFORMAT </w:instrText>
+              <w:instrText xml:space="preserve"> MERGEFIELD  SKU  \* MERGEFORMAT </w:instrText>
             </w:r>
             <w:r>
               <w:rPr>
@@ -727,25 +727,39 @@
                 <w:szCs w:val="18"/>
                 <w:lang w:val="en-IN"/>
               </w:rPr>
-              <w:t>«</w:t>
-            </w:r>
-            <w:r>
-              <w:rPr>
-                <w:noProof/>
+              <w:t>«SKU»</w:t>
+            </w:r>
+            <w:r>
+              <w:rPr>
                 <w:sz w:val="18"/>
                 <w:szCs w:val="18"/>
                 <w:lang w:val="en-IN"/>
               </w:rPr>
-              <w:t>SKU</w:t>
-            </w:r>
-            <w:r>
-              <w:rPr>
-                <w:noProof/>
+              <w:fldChar w:fldCharType="end"/>
+            </w:r>
+            <w:r>
+              <w:rPr>
                 <w:sz w:val="18"/>
                 <w:szCs w:val="18"/>
                 <w:lang w:val="en-IN"/>
               </w:rPr>
-              <w:t>»</w:t>
+              <w:fldChar w:fldCharType="begin"/>
+            </w:r>
+            <w:r>
+              <w:rPr>
+                <w:sz w:val="18"/>
+                <w:szCs w:val="18"/>
+                <w:lang w:val="en-IN"/>
+              </w:rPr>
+              <w:instrText xml:space="preserve"> MERGEFIELD  TotalQty  \* MERGEFORMAT </w:instrText>
+            </w:r>
+            <w:r>
+              <w:rPr>
+                <w:sz w:val="18"/>
+                <w:szCs w:val="18"/>
+                <w:lang w:val="en-IN"/>
+              </w:rPr>
+              <w:fldChar w:fldCharType="separate"/>
             </w:r>
             <w:r>
               <w:rPr>
@@ -844,8 +858,8 @@
         </w:trPr>
         <w:tc>
           <w:tcPr>
-            <w:tcW w:w="3053" w:type="pct"/>
-            <w:gridSpan w:val="2"/>
+            <w:tcW w:w="4027" w:type="pct"/>
+            <w:gridSpan w:val="3"/>
             <w:shd w:val="clear" w:color="auto" w:fill="auto"/>
             <w:tcMar>
               <w:top w:w="100" w:type="dxa"/>
@@ -857,21 +871,7 @@
           <w:p>
             <w:pPr>
               <w:widowControl w:val="0"/>
-              <w:pBdr>
-                <w:top w:val="nil"/>
-                <w:left w:val="nil"/>
-                <w:bottom w:val="nil"/>
-                <w:right w:val="nil"/>
-                <w:between w:val="nil"/>
-              </w:pBdr>
-              <w:spacing w:line="240" w:lineRule="auto"/>
-              <w:rPr>
-                <w:rFonts w:ascii="Times New Roman" w:hAnsi="Times New Roman" w:cs="Times New Roman"/>
-                <w:sz w:val="20"/>
-                <w:szCs w:val="20"/>
-              </w:rPr>
-            </w:pPr>
-            <w:r>
+              <w:jc w:val="right"/>
               <w:rPr>
                 <w:b/>
                 <w:bCs/>
@@ -879,18 +879,8 @@
                 <w:szCs w:val="18"/>
                 <w:lang w:val="en-IN"/>
               </w:rPr>
-              <w:t>TOTAL QTY</w:t>
-            </w:r>
-          </w:p>
-        </w:tc>
-        <w:tc>
-          <w:tcPr>
-            <w:tcW w:w="974" w:type="pct"/>
-          </w:tcPr>
-          <w:p>
-            <w:pPr>
-              <w:widowControl w:val="0"/>
-              <w:jc w:val="right"/>
+            </w:pPr>
+            <w:r>
               <w:rPr>
                 <w:b/>
                 <w:bCs/>
@@ -898,7 +888,8 @@
                 <w:szCs w:val="18"/>
                 <w:lang w:val="en-IN"/>
               </w:rPr>
-            </w:pPr>
+              <w:t>TOTAL QTY</w:t>
+            </w:r>
           </w:p>
         </w:tc>
         <w:tc>
@@ -940,7 +931,7 @@
                 <w:szCs w:val="18"/>
                 <w:lang w:val="en-IN"/>
               </w:rPr>
-              <w:instrText xml:space="preserve"> MERGEFIELD  TotalQty  \* MERGEFORMAT </w:instrText>
+              <w:instrText xml:space="preserve"> MERGEFIELD  TotalQuantity  \* MERGEFORMAT </w:instrText>
             </w:r>
             <w:r>
               <w:rPr>
@@ -961,7 +952,47 @@
                 <w:szCs w:val="18"/>
                 <w:lang w:val="en-IN"/>
               </w:rPr>
-              <w:t>«TotalQty»</w:t>
+              <w:t>«TotalQuantity»</w:t>
+            </w:r>
+            <w:r>
+              <w:rPr>
+                <w:b/>
+                <w:bCs/>
+                <w:sz w:val="18"/>
+                <w:szCs w:val="18"/>
+                <w:lang w:val="en-IN"/>
+              </w:rPr>
+              <w:fldChar w:fldCharType="end"/>
+            </w:r>
+            <w:r>
+              <w:rPr>
+                <w:b/>
+                <w:bCs/>
+                <w:sz w:val="18"/>
+                <w:szCs w:val="18"/>
+                <w:lang w:val="en-IN"/>
+              </w:rPr>
+              <w:fldChar w:fldCharType="begin"/>
+            </w:r>
+            <w:r>
+              <w:rPr>
+                <w:b/>
+                <w:bCs/>
+                <w:sz w:val="18"/>
+                <w:szCs w:val="18"/>
+                <w:lang w:val="en-IN"/>
+              </w:rPr>
+              <w:instrText xml:space="preserve"> MERGEFIELD  TotalQty  \* MERGEFORMAT </w:instrText>
+            </w:r>
+            <w:r>
+              <w:rPr>
+                <w:b/>
+                <w:bCs/>
+                <w:sz w:val="18"/>
+                <w:szCs w:val="18"/>
+                <w:lang w:val="en-IN"/>
+              </w:rPr>
+              <w:fldChar w:fldCharType="separate"/>
             </w:r>
             <w:r>
               <w:rPr>

</xml_diff>